<commit_message>
Some modification to my existing knowledge
</commit_message>
<xml_diff>
--- a/2 - Apply/76.3 - Applying ꞉꞉before or ꞉꞉after, height, width, z-index꞉ and any visual style attribute to apply an effect on the content without affecting the content within it.docx
+++ b/2 - Apply/76.3 - Applying ꞉꞉before or ꞉꞉after, height, width, z-index꞉ and any visual style attribute to apply an effect on the content without affecting the content within it.docx
@@ -10,7 +10,6 @@
           <w:szCs w:val="44"/>
         </w:rPr>
       </w:pPr>
-      <w:bookmarkStart w:id="0" w:name="_GoBack"/>
       <w:r>
         <w:rPr>
           <w:sz w:val="44"/>
@@ -217,76 +216,48 @@
           <w:sz w:val="36"/>
           <w:szCs w:val="36"/>
         </w:rPr>
-        <w:t xml:space="preserve">What’s the style attribute </w:t>
-      </w:r>
+        <w:t>What’s the style attribute (background: linear-</w:t>
+      </w:r>
+      <w:proofErr w:type="gramStart"/>
       <w:r>
         <w:rPr>
           <w:sz w:val="36"/>
           <w:szCs w:val="36"/>
         </w:rPr>
-        <w:t>(background: linear-</w:t>
-      </w:r>
-      <w:proofErr w:type="gramStart"/>
+        <w:t>gradient(</w:t>
+      </w:r>
+      <w:proofErr w:type="gramEnd"/>
       <w:r>
         <w:rPr>
           <w:sz w:val="36"/>
           <w:szCs w:val="36"/>
         </w:rPr>
-        <w:t>gradient(</w:t>
-      </w:r>
-      <w:proofErr w:type="gramEnd"/>
+        <w:t xml:space="preserve">), filter: , background-image: </w:t>
+      </w:r>
+      <w:proofErr w:type="spellStart"/>
       <w:r>
         <w:rPr>
           <w:sz w:val="36"/>
           <w:szCs w:val="36"/>
         </w:rPr>
-        <w:t>)</w:t>
-      </w:r>
+        <w:t>url</w:t>
+      </w:r>
+      <w:proofErr w:type="spellEnd"/>
       <w:r>
         <w:rPr>
           <w:sz w:val="36"/>
           <w:szCs w:val="36"/>
         </w:rPr>
-        <w:t xml:space="preserve">, filter: , background-image: </w:t>
-      </w:r>
-      <w:proofErr w:type="spellStart"/>
-      <w:r>
+        <w:t>()) that applies the visual effect I want?</w:t>
+      </w:r>
+    </w:p>
+    <w:p>
+      <w:pPr>
+        <w:jc w:val="center"/>
         <w:rPr>
           <w:sz w:val="36"/>
           <w:szCs w:val="36"/>
         </w:rPr>
-        <w:t>url</w:t>
-      </w:r>
-      <w:proofErr w:type="spellEnd"/>
-      <w:r>
-        <w:rPr>
-          <w:sz w:val="36"/>
-          <w:szCs w:val="36"/>
-        </w:rPr>
-        <w:t>()</w:t>
-      </w:r>
-      <w:r>
-        <w:rPr>
-          <w:sz w:val="36"/>
-          <w:szCs w:val="36"/>
-        </w:rPr>
-        <w:t>)</w:t>
-      </w:r>
-      <w:r>
-        <w:rPr>
-          <w:sz w:val="36"/>
-          <w:szCs w:val="36"/>
-        </w:rPr>
-        <w:t xml:space="preserve"> that applies the visual effect I want?</w:t>
-      </w:r>
-    </w:p>
-    <w:p>
-      <w:pPr>
-        <w:jc w:val="center"/>
-        <w:rPr>
-          <w:sz w:val="36"/>
-          <w:szCs w:val="36"/>
-        </w:rPr>
       </w:pPr>
     </w:p>
     <w:p>
@@ -352,23 +323,24 @@
           <w:sz w:val="44"/>
           <w:szCs w:val="44"/>
         </w:rPr>
-        <w:t xml:space="preserve"> We set z-index:  to -10, In order for the effect</w:t>
-      </w:r>
-      <w:r>
-        <w:rPr>
-          <w:sz w:val="44"/>
-          <w:szCs w:val="44"/>
-        </w:rPr>
-        <w:t>s</w:t>
-      </w:r>
-      <w:r>
-        <w:rPr>
-          <w:sz w:val="44"/>
-          <w:szCs w:val="44"/>
-        </w:rPr>
-        <w:t xml:space="preserve"> to be below the content.</w:t>
-      </w:r>
+        <w:t xml:space="preserve"> We set z-index:  </w:t>
+      </w:r>
+      <w:r>
+        <w:rPr>
+          <w:sz w:val="44"/>
+          <w:szCs w:val="44"/>
+        </w:rPr>
+        <w:t>of the content within the parent tag to 10</w:t>
+      </w:r>
+      <w:bookmarkStart w:id="0" w:name="_GoBack"/>
       <w:bookmarkEnd w:id="0"/>
+      <w:r>
+        <w:rPr>
+          <w:sz w:val="44"/>
+          <w:szCs w:val="44"/>
+        </w:rPr>
+        <w:t>.</w:t>
+      </w:r>
     </w:p>
     <w:sectPr>
       <w:pgSz w:w="12240" w:h="15840"/>

</xml_diff>